<commit_message>
Accept if only one year is entered in "historique de carrière"
</commit_message>
<xml_diff>
--- a/tests/queue/4.docx
+++ b/tests/queue/4.docx
@@ -610,12 +610,8 @@
       <w:r>
         <w:t xml:space="preserve"> </w:t>
       </w:r>
-      <w:r>
-        <w:t>FEVRIER</w:t>
-      </w:r>
-      <w:r>
-        <w:t xml:space="preserve"> </w:t>
-      </w:r>
+      <w:bookmarkStart w:id="0" w:name="_GoBack"/>
+      <w:bookmarkEnd w:id="0"/>
       <w:r>
         <w:t>2010</w:t>
       </w:r>
@@ -1063,7 +1059,7 @@
         <w:rStyle w:val="PageNumber"/>
         <w:noProof/>
       </w:rPr>
-      <w:t>1</w:t>
+      <w:t>2</w:t>
     </w:r>
     <w:r>
       <w:rPr>
@@ -1261,8 +1257,6 @@
     <w:r>
       <w:t>E LA SABLIERE</w:t>
     </w:r>
-    <w:bookmarkStart w:id="0" w:name="_GoBack"/>
-    <w:bookmarkEnd w:id="0"/>
   </w:p>
   <w:p>
     <w:pPr>
@@ -4286,7 +4280,7 @@
 </file>
 
 <file path=customXml/itemProps1.xml><?xml version="1.0" encoding="utf-8"?>
-<ds:datastoreItem xmlns:ds="http://schemas.openxmlformats.org/officeDocument/2006/customXml" ds:itemID="{8B514969-093B-0C4A-8AA2-48CBF299FC79}">
+<ds:datastoreItem xmlns:ds="http://schemas.openxmlformats.org/officeDocument/2006/customXml" ds:itemID="{CC18737C-195B-B044-9CB5-4C7556407F05}">
   <ds:schemaRefs>
     <ds:schemaRef ds:uri="http://schemas.openxmlformats.org/officeDocument/2006/bibliography"/>
   </ds:schemaRefs>

</xml_diff>